<commit_message>
Melhorias no coletor do Twitter. manual pronto.
</commit_message>
<xml_diff>
--- a/Instruções de Instalação.docx
+++ b/Instruções de Instalação.docx
@@ -21,53 +21,24 @@
         <w:pStyle w:val="Ttulo1"/>
       </w:pPr>
       <w:r>
-        <w:t xml:space="preserve">1 – Instalação do </w:t>
-      </w:r>
-      <w:proofErr w:type="spellStart"/>
-      <w:r>
-        <w:t>Splunk</w:t>
-      </w:r>
-      <w:proofErr w:type="spellEnd"/>
+        <w:t>1 – Instalação do Splunk</w:t>
+      </w:r>
     </w:p>
     <w:p/>
     <w:p>
       <w:r>
-        <w:t xml:space="preserve">O </w:t>
-      </w:r>
-      <w:proofErr w:type="spellStart"/>
-      <w:r>
-        <w:t>Splunk</w:t>
-      </w:r>
-      <w:proofErr w:type="spellEnd"/>
-      <w:r>
-        <w:t xml:space="preserve"> é o sistema base do UBM e é necessário para seu funcionamento.</w:t>
+        <w:t>O Splunk é o sistema base do UBM e é necessário para seu funcionamento.</w:t>
       </w:r>
       <w:r>
         <w:br/>
-        <w:t xml:space="preserve">Se você já possui um </w:t>
-      </w:r>
-      <w:proofErr w:type="spellStart"/>
-      <w:r>
-        <w:t>Splunk</w:t>
-      </w:r>
-      <w:proofErr w:type="spellEnd"/>
-      <w:r>
-        <w:t xml:space="preserve"> ativo, pode pular esse passo. </w:t>
+        <w:t xml:space="preserve">Se você já possui um Splunk ativo, pode pular esse passo. </w:t>
       </w:r>
       <w:r>
         <w:br/>
       </w:r>
       <w:r>
         <w:br/>
-        <w:t xml:space="preserve">Para empresas pequenas ou pessoas físicas, sugerimos o uso do </w:t>
-      </w:r>
-      <w:proofErr w:type="spellStart"/>
-      <w:r>
-        <w:t>Splunk</w:t>
-      </w:r>
-      <w:proofErr w:type="spellEnd"/>
-      <w:r>
-        <w:t xml:space="preserve"> FREE. Essa versão possui as seguintes limitações:</w:t>
+        <w:t>Para empresas pequenas ou pessoas físicas, sugerimos o uso do Splunk FREE. Essa versão possui as seguintes limitações:</w:t>
       </w:r>
     </w:p>
     <w:p>
@@ -102,21 +73,8 @@
           <w:numId w:val="1"/>
         </w:numPr>
       </w:pPr>
-      <w:proofErr w:type="spellStart"/>
-      <w:r>
-        <w:t>Features</w:t>
-      </w:r>
-      <w:proofErr w:type="spellEnd"/>
-      <w:r>
-        <w:t xml:space="preserve"> de </w:t>
-      </w:r>
-      <w:proofErr w:type="spellStart"/>
-      <w:r>
-        <w:t>clusterização</w:t>
-      </w:r>
-      <w:proofErr w:type="spellEnd"/>
-      <w:r>
-        <w:t xml:space="preserve"> e escalabilidade não estão disponíveis.</w:t>
+      <w:r>
+        <w:t>Features de clusterização e escalabilidade não estão disponíveis.</w:t>
       </w:r>
     </w:p>
     <w:p>
@@ -133,15 +91,7 @@
     </w:p>
     <w:p>
       <w:r>
-        <w:t xml:space="preserve">Se você acredita que alguma dessas limitações impossibilitará que você rode o projeto, procure um revendedor </w:t>
-      </w:r>
-      <w:proofErr w:type="spellStart"/>
-      <w:r>
-        <w:t>Splunk</w:t>
-      </w:r>
-      <w:proofErr w:type="spellEnd"/>
-      <w:r>
-        <w:t>.</w:t>
+        <w:t>Se você acredita que alguma dessas limitações impossibilitará que você rode o projeto, procure um revendedor Splunk.</w:t>
       </w:r>
     </w:p>
     <w:p>
@@ -153,23 +103,7 @@
         </w:numPr>
       </w:pPr>
       <w:r>
-        <w:t>Faça o download da versão gratuita do Sp</w:t>
-      </w:r>
-      <w:proofErr w:type="spellStart"/>
-      <w:r>
-        <w:t>lunk</w:t>
-      </w:r>
-      <w:proofErr w:type="spellEnd"/>
-      <w:r>
-        <w:t xml:space="preserve"> Enterprise pelo link abaixo. Será necessário criar uma conta </w:t>
-      </w:r>
-      <w:proofErr w:type="spellStart"/>
-      <w:r>
-        <w:t>Splunk</w:t>
-      </w:r>
-      <w:proofErr w:type="spellEnd"/>
-      <w:r>
-        <w:t>, caso você não tenha uma.</w:t>
+        <w:t>Faça o download da versão gratuita do Splunk Enterprise pelo link abaixo. Será necessário criar uma conta Splunk, caso você não tenha uma.</w:t>
       </w:r>
     </w:p>
     <w:p>
@@ -206,15 +140,7 @@
         </w:numPr>
       </w:pPr>
       <w:r>
-        <w:t xml:space="preserve">Quando solicitado, selecione o </w:t>
-      </w:r>
-      <w:proofErr w:type="spellStart"/>
-      <w:r>
-        <w:t>username</w:t>
-      </w:r>
-      <w:proofErr w:type="spellEnd"/>
-      <w:r>
-        <w:t xml:space="preserve"> e senha do usuário administrador. GUARDE ESSA INFORMAÇÃO!</w:t>
+        <w:t>Quando solicitado, selecione o username e senha do usuário administrador. GUARDE ESSA INFORMAÇÃO!</w:t>
       </w:r>
     </w:p>
     <w:p>
@@ -285,29 +211,13 @@
         <w:pStyle w:val="Ttulo1"/>
       </w:pPr>
       <w:r>
-        <w:t xml:space="preserve">2 – Configuração do </w:t>
-      </w:r>
-      <w:proofErr w:type="spellStart"/>
-      <w:r>
-        <w:t>Splunk</w:t>
-      </w:r>
-      <w:proofErr w:type="spellEnd"/>
-      <w:r>
-        <w:t xml:space="preserve"> </w:t>
+        <w:t xml:space="preserve">2 – Configuração do Splunk </w:t>
       </w:r>
     </w:p>
     <w:p/>
     <w:p>
       <w:r>
-        <w:t xml:space="preserve">Agora vamos configurar o </w:t>
-      </w:r>
-      <w:proofErr w:type="spellStart"/>
-      <w:r>
-        <w:t>Splunk</w:t>
-      </w:r>
-      <w:proofErr w:type="spellEnd"/>
-      <w:r>
-        <w:t xml:space="preserve"> para que possa receber os dados coletados e processá-los corretamente</w:t>
+        <w:t>Agora vamos configurar o Splunk para que possa receber os dados coletados e processá-los corretamente</w:t>
       </w:r>
     </w:p>
     <w:p>
@@ -319,40 +229,190 @@
         </w:numPr>
       </w:pPr>
       <w:r>
-        <w:t xml:space="preserve">Acesse o </w:t>
-      </w:r>
-      <w:proofErr w:type="spellStart"/>
-      <w:r>
-        <w:t>Splunk</w:t>
-      </w:r>
-      <w:proofErr w:type="spellEnd"/>
-      <w:r>
-        <w:t xml:space="preserve">. Se você instalou a versão </w:t>
-      </w:r>
-      <w:proofErr w:type="spellStart"/>
-      <w:r>
-        <w:t>free</w:t>
-      </w:r>
-      <w:proofErr w:type="spellEnd"/>
-      <w:r>
-        <w:t xml:space="preserve">, ele estará disponível em </w:t>
+        <w:t xml:space="preserve">Acesse o Splunk. Se você instalou a versão free, ele estará disponível em </w:t>
       </w:r>
       <w:hyperlink r:id="rId7" w:history="1">
         <w:r>
           <w:rPr>
             <w:rStyle w:val="Hyperlink"/>
           </w:rPr>
-          <w:t>http://127.0.0.1:8000</w:t>
-        </w:r>
-        <w:r>
-          <w:rPr>
-            <w:rStyle w:val="Hyperlink"/>
-          </w:rPr>
-          <w:t>/</w:t>
+          <w:t>http://127.0.0.1:8000/</w:t>
         </w:r>
       </w:hyperlink>
       <w:r>
         <w:t xml:space="preserve"> . Use o usuário e senha que você definiu durante a instalação.</w:t>
+      </w:r>
+    </w:p>
+    <w:p>
+      <w:pPr>
+        <w:pStyle w:val="PargrafodaLista"/>
+        <w:numPr>
+          <w:ilvl w:val="0"/>
+          <w:numId w:val="4"/>
+        </w:numPr>
+      </w:pPr>
+      <w:r>
+        <w:t>Clique na engrenagem ao lado da lista de aplicativos</w:t>
+      </w:r>
+    </w:p>
+    <w:p>
+      <w:r>
+        <w:rPr>
+          <w:noProof/>
+        </w:rPr>
+        <w:lastRenderedPageBreak/>
+        <w:drawing>
+          <wp:inline distT="0" distB="0" distL="0" distR="0" wp14:anchorId="32164D20" wp14:editId="1C9983B8">
+            <wp:extent cx="4095750" cy="3305175"/>
+            <wp:effectExtent l="0" t="0" r="0" b="9525"/>
+            <wp:docPr id="2" name="Imagem 2"/>
+            <wp:cNvGraphicFramePr>
+              <a:graphicFrameLocks xmlns:a="http://schemas.openxmlformats.org/drawingml/2006/main" noChangeAspect="1"/>
+            </wp:cNvGraphicFramePr>
+            <a:graphic xmlns:a="http://schemas.openxmlformats.org/drawingml/2006/main">
+              <a:graphicData uri="http://schemas.openxmlformats.org/drawingml/2006/picture">
+                <pic:pic xmlns:pic="http://schemas.openxmlformats.org/drawingml/2006/picture">
+                  <pic:nvPicPr>
+                    <pic:cNvPr id="1" name=""/>
+                    <pic:cNvPicPr/>
+                  </pic:nvPicPr>
+                  <pic:blipFill>
+                    <a:blip r:embed="rId8"/>
+                    <a:stretch>
+                      <a:fillRect/>
+                    </a:stretch>
+                  </pic:blipFill>
+                  <pic:spPr>
+                    <a:xfrm>
+                      <a:off x="0" y="0"/>
+                      <a:ext cx="4095750" cy="3305175"/>
+                    </a:xfrm>
+                    <a:prstGeom prst="rect">
+                      <a:avLst/>
+                    </a:prstGeom>
+                  </pic:spPr>
+                </pic:pic>
+              </a:graphicData>
+            </a:graphic>
+          </wp:inline>
+        </w:drawing>
+      </w:r>
+    </w:p>
+    <w:p/>
+    <w:p>
+      <w:pPr>
+        <w:pStyle w:val="PargrafodaLista"/>
+        <w:numPr>
+          <w:ilvl w:val="0"/>
+          <w:numId w:val="4"/>
+        </w:numPr>
+      </w:pPr>
+      <w:r>
+        <w:t>Clique em “Install App From File”</w:t>
+      </w:r>
+    </w:p>
+    <w:p>
+      <w:r>
+        <w:rPr>
+          <w:noProof/>
+        </w:rPr>
+        <w:drawing>
+          <wp:inline distT="0" distB="0" distL="0" distR="0" wp14:anchorId="5BB55C26" wp14:editId="2D7E4BB0">
+            <wp:extent cx="5400040" cy="1683385"/>
+            <wp:effectExtent l="0" t="0" r="0" b="0"/>
+            <wp:docPr id="3" name="Imagem 3"/>
+            <wp:cNvGraphicFramePr>
+              <a:graphicFrameLocks xmlns:a="http://schemas.openxmlformats.org/drawingml/2006/main" noChangeAspect="1"/>
+            </wp:cNvGraphicFramePr>
+            <a:graphic xmlns:a="http://schemas.openxmlformats.org/drawingml/2006/main">
+              <a:graphicData uri="http://schemas.openxmlformats.org/drawingml/2006/picture">
+                <pic:pic xmlns:pic="http://schemas.openxmlformats.org/drawingml/2006/picture">
+                  <pic:nvPicPr>
+                    <pic:cNvPr id="1" name=""/>
+                    <pic:cNvPicPr/>
+                  </pic:nvPicPr>
+                  <pic:blipFill>
+                    <a:blip r:embed="rId9"/>
+                    <a:stretch>
+                      <a:fillRect/>
+                    </a:stretch>
+                  </pic:blipFill>
+                  <pic:spPr>
+                    <a:xfrm>
+                      <a:off x="0" y="0"/>
+                      <a:ext cx="5400040" cy="1683385"/>
+                    </a:xfrm>
+                    <a:prstGeom prst="rect">
+                      <a:avLst/>
+                    </a:prstGeom>
+                  </pic:spPr>
+                </pic:pic>
+              </a:graphicData>
+            </a:graphic>
+          </wp:inline>
+        </w:drawing>
+      </w:r>
+    </w:p>
+    <w:p/>
+    <w:p>
+      <w:pPr>
+        <w:pStyle w:val="PargrafodaLista"/>
+        <w:numPr>
+          <w:ilvl w:val="0"/>
+          <w:numId w:val="4"/>
+        </w:numPr>
+      </w:pPr>
+      <w:r>
+        <w:t>Clique em “Escolher Arquivo” e selecione o arquivo “ubm-app.tar.gz” que vem junto com o repositório</w:t>
+      </w:r>
+      <w:r>
+        <w:t xml:space="preserve">. Clique em Upload. Isso irá instalar </w:t>
+      </w:r>
+      <w:r>
+        <w:t>o aplicativo do UBM no Splunk.</w:t>
+      </w:r>
+    </w:p>
+    <w:p>
+      <w:r>
+        <w:rPr>
+          <w:noProof/>
+        </w:rPr>
+        <w:lastRenderedPageBreak/>
+        <w:drawing>
+          <wp:inline distT="0" distB="0" distL="0" distR="0" wp14:anchorId="1D7F9B22" wp14:editId="45ACBE17">
+            <wp:extent cx="5400040" cy="2569845"/>
+            <wp:effectExtent l="0" t="0" r="0" b="1905"/>
+            <wp:docPr id="5" name="Imagem 5"/>
+            <wp:cNvGraphicFramePr>
+              <a:graphicFrameLocks xmlns:a="http://schemas.openxmlformats.org/drawingml/2006/main" noChangeAspect="1"/>
+            </wp:cNvGraphicFramePr>
+            <a:graphic xmlns:a="http://schemas.openxmlformats.org/drawingml/2006/main">
+              <a:graphicData uri="http://schemas.openxmlformats.org/drawingml/2006/picture">
+                <pic:pic xmlns:pic="http://schemas.openxmlformats.org/drawingml/2006/picture">
+                  <pic:nvPicPr>
+                    <pic:cNvPr id="1" name=""/>
+                    <pic:cNvPicPr/>
+                  </pic:nvPicPr>
+                  <pic:blipFill>
+                    <a:blip r:embed="rId10"/>
+                    <a:stretch>
+                      <a:fillRect/>
+                    </a:stretch>
+                  </pic:blipFill>
+                  <pic:spPr>
+                    <a:xfrm>
+                      <a:off x="0" y="0"/>
+                      <a:ext cx="5400040" cy="2569845"/>
+                    </a:xfrm>
+                    <a:prstGeom prst="rect">
+                      <a:avLst/>
+                    </a:prstGeom>
+                  </pic:spPr>
+                </pic:pic>
+              </a:graphicData>
+            </a:graphic>
+          </wp:inline>
+        </w:drawing>
       </w:r>
     </w:p>
     <w:p/>
@@ -402,28 +462,95 @@
         <w:t>Abra um prompt de comando (cmd.exe) e instale</w:t>
       </w:r>
       <w:r>
-        <w:t xml:space="preserve"> a biblioteca “</w:t>
-      </w:r>
-      <w:proofErr w:type="spellStart"/>
-      <w:r>
-        <w:t>splunklib</w:t>
-      </w:r>
-      <w:proofErr w:type="spellEnd"/>
-      <w:r>
-        <w:t>” com o seguinte comando:</w:t>
+        <w:t xml:space="preserve"> a biblioteca “splunklib”</w:t>
+      </w:r>
+      <w:r>
+        <w:t xml:space="preserve"> e “twint”</w:t>
+      </w:r>
+      <w:r>
+        <w:t xml:space="preserve"> com o</w:t>
+      </w:r>
+      <w:r>
+        <w:t>s</w:t>
+      </w:r>
+      <w:r>
+        <w:t xml:space="preserve"> seguinte</w:t>
+      </w:r>
+      <w:r>
+        <w:t>s</w:t>
+      </w:r>
+      <w:r>
+        <w:t xml:space="preserve"> comando</w:t>
+      </w:r>
+      <w:r>
+        <w:t>s</w:t>
+      </w:r>
+      <w:r>
+        <w:t>:</w:t>
       </w:r>
       <w:r>
         <w:br/>
       </w:r>
-      <w:proofErr w:type="spellStart"/>
+      <w:r>
+        <w:rPr>
+          <w:rFonts w:ascii="Consolas" w:hAnsi="Consolas"/>
+          <w:color w:val="24292E"/>
+          <w:sz w:val="18"/>
+          <w:szCs w:val="18"/>
+        </w:rPr>
+        <w:t xml:space="preserve">pip install </w:t>
+      </w:r>
+      <w:r>
+        <w:rPr>
+          <w:rFonts w:ascii="Consolas" w:hAnsi="Consolas"/>
+          <w:color w:val="24292E"/>
+          <w:sz w:val="18"/>
+          <w:szCs w:val="18"/>
+        </w:rPr>
+        <w:t>splunk-sdk</w:t>
+      </w:r>
+    </w:p>
+    <w:p>
+      <w:pPr>
+        <w:pStyle w:val="PargrafodaLista"/>
+      </w:pPr>
+      <w:r>
+        <w:rPr>
+          <w:rFonts w:ascii="Consolas" w:hAnsi="Consolas"/>
+          <w:color w:val="24292E"/>
+          <w:sz w:val="18"/>
+          <w:szCs w:val="18"/>
+        </w:rPr>
+        <w:t>pip3 install --user --upgrade git+</w:t>
+      </w:r>
+      <w:r>
+        <w:rPr>
+          <w:rFonts w:ascii="Consolas" w:hAnsi="Consolas"/>
+          <w:color w:val="24292E"/>
+          <w:sz w:val="18"/>
+          <w:szCs w:val="18"/>
+        </w:rPr>
+        <w:t>https</w:t>
+      </w:r>
+      <w:r>
+        <w:rPr>
+          <w:rFonts w:ascii="Consolas" w:hAnsi="Consolas"/>
+          <w:color w:val="24292E"/>
+          <w:sz w:val="18"/>
+          <w:szCs w:val="18"/>
+        </w:rPr>
+        <w:t>://github.com/twintproject/twint.git@origin/master#egg=twint</w:t>
+      </w:r>
       <w:r>
         <w:rPr>
           <w:i/>
           <w:iCs/>
         </w:rPr>
-        <w:t>pip</w:t>
-      </w:r>
-      <w:proofErr w:type="spellEnd"/>
+        <w:br/>
+      </w:r>
+      <w:r>
+        <w:t>OBS: Talvez seja necessário instalar o Build Tools for Visual Studio, disponível em</w:t>
+      </w:r>
       <w:r>
         <w:rPr>
           <w:i/>
@@ -431,49 +558,7 @@
         </w:rPr>
         <w:t xml:space="preserve"> </w:t>
       </w:r>
-      <w:proofErr w:type="spellStart"/>
-      <w:r>
-        <w:rPr>
-          <w:i/>
-          <w:iCs/>
-        </w:rPr>
-        <w:t>install</w:t>
-      </w:r>
-      <w:proofErr w:type="spellEnd"/>
-      <w:r>
-        <w:rPr>
-          <w:i/>
-          <w:iCs/>
-        </w:rPr>
-        <w:t xml:space="preserve"> </w:t>
-      </w:r>
-      <w:proofErr w:type="spellStart"/>
-      <w:r>
-        <w:rPr>
-          <w:i/>
-          <w:iCs/>
-        </w:rPr>
-        <w:t>splunklib</w:t>
-      </w:r>
-      <w:proofErr w:type="spellEnd"/>
-      <w:r>
-        <w:rPr>
-          <w:i/>
-          <w:iCs/>
-        </w:rPr>
-        <w:br/>
-      </w:r>
-      <w:r>
-        <w:t>OBS: Talvez seja necessário instalar o Build Tools for Visual Studio, disponível em</w:t>
-      </w:r>
-      <w:r>
-        <w:rPr>
-          <w:i/>
-          <w:iCs/>
-        </w:rPr>
-        <w:t xml:space="preserve"> </w:t>
-      </w:r>
-      <w:hyperlink r:id="rId8" w:history="1">
+      <w:hyperlink r:id="rId11" w:history="1">
         <w:r>
           <w:rPr>
             <w:rStyle w:val="Hyperlink"/>
@@ -492,6 +577,27 @@
           <w:numId w:val="5"/>
         </w:numPr>
       </w:pPr>
+      <w:r>
+        <w:t xml:space="preserve">Abra o arquivo ColetorTwitter.py e insira o usuário e senha que você definiu na instalação do Splunk na função </w:t>
+      </w:r>
+      <w:r>
+        <w:t>openSplunkConnection</w:t>
+      </w:r>
+      <w:r>
+        <w:t>().</w:t>
+      </w:r>
+    </w:p>
+    <w:p>
+      <w:pPr>
+        <w:pStyle w:val="PargrafodaLista"/>
+        <w:numPr>
+          <w:ilvl w:val="0"/>
+          <w:numId w:val="5"/>
+        </w:numPr>
+      </w:pPr>
+      <w:r>
+        <w:t>Configure o seu sistema operacional para executar o script ColetorTwitter.py periodicamente (Ex: No Windows você pode usar o Task Scheduler. Em sistemas *nix você pode usar o cron).</w:t>
+      </w:r>
     </w:p>
     <w:p/>
     <w:sectPr>

</xml_diff>

<commit_message>
packaged app with dashboard
</commit_message>
<xml_diff>
--- a/Instruções de Instalação.docx
+++ b/Instruções de Instalação.docx
@@ -363,7 +363,13 @@
         </w:numPr>
       </w:pPr>
       <w:r>
-        <w:t>Clique em “Escolher Arquivo” e selecione o arquivo “ubm-app.tar.gz” que vem junto com o repositório</w:t>
+        <w:t>Clique em “Escolher Arquivo” e selecione o arquivo “ubm-app.</w:t>
+      </w:r>
+      <w:r>
+        <w:t>spl</w:t>
+      </w:r>
+      <w:r>
+        <w:t>” que vem junto com o repositório</w:t>
       </w:r>
       <w:r>
         <w:t xml:space="preserve">. Clique em Upload. Isso irá instalar </w:t>
@@ -417,6 +423,11 @@
     </w:p>
     <w:p/>
     <w:p>
+      <w:r>
+        <w:t>Após configurar os coletores, todas as informações serão visualizadas pelo app do UBM no Splunk.</w:t>
+      </w:r>
+    </w:p>
+    <w:p>
       <w:pPr>
         <w:pStyle w:val="Ttulo1"/>
       </w:pPr>
@@ -487,6 +498,9 @@
       </w:r>
       <w:r>
         <w:t>:</w:t>
+      </w:r>
+      <w:r>
+        <w:br/>
       </w:r>
       <w:r>
         <w:br/>
@@ -509,6 +523,15 @@
         </w:rPr>
         <w:t>splunk-sdk</w:t>
       </w:r>
+      <w:r>
+        <w:rPr>
+          <w:rFonts w:ascii="Consolas" w:hAnsi="Consolas"/>
+          <w:color w:val="24292E"/>
+          <w:sz w:val="18"/>
+          <w:szCs w:val="18"/>
+        </w:rPr>
+        <w:br/>
+      </w:r>
     </w:p>
     <w:p>
       <w:pPr>
@@ -543,6 +566,15 @@
       </w:r>
       <w:r>
         <w:rPr>
+          <w:rFonts w:ascii="Consolas" w:hAnsi="Consolas"/>
+          <w:color w:val="24292E"/>
+          <w:sz w:val="18"/>
+          <w:szCs w:val="18"/>
+        </w:rPr>
+        <w:br/>
+      </w:r>
+      <w:r>
+        <w:rPr>
           <w:i/>
           <w:iCs/>
         </w:rPr>
@@ -557,6 +589,13 @@
           <w:iCs/>
         </w:rPr>
         <w:t xml:space="preserve"> </w:t>
+      </w:r>
+      <w:r>
+        <w:rPr>
+          <w:i/>
+          <w:iCs/>
+        </w:rPr>
+        <w:br/>
       </w:r>
       <w:hyperlink r:id="rId11" w:history="1">
         <w:r>
@@ -578,13 +617,10 @@
         </w:numPr>
       </w:pPr>
       <w:r>
-        <w:t xml:space="preserve">Abra o arquivo ColetorTwitter.py e insira o usuário e senha que você definiu na instalação do Splunk na função </w:t>
-      </w:r>
-      <w:r>
-        <w:t>openSplunkConnection</w:t>
-      </w:r>
-      <w:r>
-        <w:t>().</w:t>
+        <w:t>Abra o arquivo ColetorTwitter.py e insira o usuário e senha que você definiu na instalação do Splunk</w:t>
+      </w:r>
+      <w:r>
+        <w:t>. Você também pode modificar o número de tweets à serem coletados de uma só vez. É importante que esse número seja grande o suficiente para coletar todos os tweets novos desde a última execução do script.</w:t>
       </w:r>
     </w:p>
     <w:p>

</xml_diff>